<commit_message>
Documentation and minor touches.
</commit_message>
<xml_diff>
--- a/MidlandsFly/M32COM Documentation Group A.docx
+++ b/MidlandsFly/M32COM Documentation Group A.docx
@@ -203,13 +203,13 @@
             <w:tblLook w:val="04A0" w:firstRow="1" w:lastRow="0" w:firstColumn="1" w:lastColumn="0" w:noHBand="0" w:noVBand="1"/>
           </w:tblPr>
           <w:tblGrid>
-            <w:gridCol w:w="2549"/>
-            <w:gridCol w:w="6477"/>
+            <w:gridCol w:w="3119"/>
+            <w:gridCol w:w="5907"/>
           </w:tblGrid>
           <w:tr>
             <w:tc>
               <w:tcPr>
-                <w:tcW w:w="1412" w:type="pct"/>
+                <w:tcW w:w="1728" w:type="pct"/>
               </w:tcPr>
               <w:p>
                 <w:pPr>
@@ -228,7 +228,7 @@
             </w:tc>
             <w:tc>
               <w:tcPr>
-                <w:tcW w:w="3588" w:type="pct"/>
+                <w:tcW w:w="3272" w:type="pct"/>
                 <w:tcBorders>
                   <w:left w:val="nil"/>
                 </w:tcBorders>
@@ -252,7 +252,7 @@
           <w:tr>
             <w:tc>
               <w:tcPr>
-                <w:tcW w:w="1412" w:type="pct"/>
+                <w:tcW w:w="1728" w:type="pct"/>
               </w:tcPr>
               <w:p>
                 <w:pPr>
@@ -265,7 +265,7 @@
             </w:tc>
             <w:tc>
               <w:tcPr>
-                <w:tcW w:w="3588" w:type="pct"/>
+                <w:tcW w:w="3272" w:type="pct"/>
                 <w:tcBorders>
                   <w:left w:val="nil"/>
                 </w:tcBorders>
@@ -283,14 +283,20 @@
           <w:tr>
             <w:tc>
               <w:tcPr>
-                <w:tcW w:w="1412" w:type="pct"/>
+                <w:tcW w:w="1728" w:type="pct"/>
               </w:tcPr>
               <w:p>
                 <w:pPr>
                   <w:ind w:firstLine="0"/>
                 </w:pPr>
                 <w:r>
-                  <w:t>Saif Mohammad Al</w:t>
+                  <w:t xml:space="preserve">Saif Mohammad </w:t>
+                </w:r>
+                <w:r>
+                  <w:t xml:space="preserve">Yousef </w:t>
+                </w:r>
+                <w:r>
+                  <w:t>Al</w:t>
                 </w:r>
                 <w:r>
                   <w:t>z</w:t>
@@ -302,7 +308,7 @@
             </w:tc>
             <w:tc>
               <w:tcPr>
-                <w:tcW w:w="3588" w:type="pct"/>
+                <w:tcW w:w="3272" w:type="pct"/>
                 <w:tcBorders>
                   <w:left w:val="nil"/>
                 </w:tcBorders>
@@ -320,7 +326,7 @@
           <w:tr>
             <w:tc>
               <w:tcPr>
-                <w:tcW w:w="1412" w:type="pct"/>
+                <w:tcW w:w="1728" w:type="pct"/>
               </w:tcPr>
               <w:p>
                 <w:pPr>
@@ -333,7 +339,7 @@
             </w:tc>
             <w:tc>
               <w:tcPr>
-                <w:tcW w:w="3588" w:type="pct"/>
+                <w:tcW w:w="3272" w:type="pct"/>
                 <w:tcBorders>
                   <w:left w:val="nil"/>
                 </w:tcBorders>
@@ -365,7 +371,7 @@
           <w:tr>
             <w:tc>
               <w:tcPr>
-                <w:tcW w:w="1412" w:type="pct"/>
+                <w:tcW w:w="1728" w:type="pct"/>
               </w:tcPr>
               <w:p>
                 <w:pPr>
@@ -384,7 +390,7 @@
             </w:tc>
             <w:tc>
               <w:tcPr>
-                <w:tcW w:w="3588" w:type="pct"/>
+                <w:tcW w:w="3272" w:type="pct"/>
                 <w:tcBorders>
                   <w:left w:val="nil"/>
                 </w:tcBorders>
@@ -402,7 +408,7 @@
           <w:tr>
             <w:tc>
               <w:tcPr>
-                <w:tcW w:w="1412" w:type="pct"/>
+                <w:tcW w:w="1728" w:type="pct"/>
               </w:tcPr>
               <w:p>
                 <w:pPr>
@@ -482,7 +488,7 @@
             </w:tc>
             <w:tc>
               <w:tcPr>
-                <w:tcW w:w="3588" w:type="pct"/>
+                <w:tcW w:w="3272" w:type="pct"/>
                 <w:tcBorders>
                   <w:left w:val="nil"/>
                 </w:tcBorders>
@@ -562,7 +568,7 @@
               <w:r>
                 <w:fldChar w:fldCharType="separate"/>
               </w:r>
-              <w:hyperlink w:anchor="_Toc499859420" w:history="1">
+              <w:hyperlink w:anchor="_Toc499908314" w:history="1">
                 <w:r>
                   <w:rPr>
                     <w:rStyle w:val="Hyperlink"/>
@@ -605,7 +611,7 @@
                     <w:noProof/>
                     <w:webHidden/>
                   </w:rPr>
-                  <w:instrText xml:space="preserve"> PAGEREF _Toc499859420 \h </w:instrText>
+                  <w:instrText xml:space="preserve"> PAGEREF _Toc499908314 \h </w:instrText>
                 </w:r>
                 <w:r>
                   <w:rPr>
@@ -650,7 +656,7 @@
                   <w:lang w:val="en-US"/>
                 </w:rPr>
               </w:pPr>
-              <w:hyperlink w:anchor="_Toc499859421" w:history="1">
+              <w:hyperlink w:anchor="_Toc499908315" w:history="1">
                 <w:r>
                   <w:rPr>
                     <w:rStyle w:val="Hyperlink"/>
@@ -693,7 +699,7 @@
                     <w:noProof/>
                     <w:webHidden/>
                   </w:rPr>
-                  <w:instrText xml:space="preserve"> PAGEREF _Toc499859421 \h </w:instrText>
+                  <w:instrText xml:space="preserve"> PAGEREF _Toc499908315 \h </w:instrText>
                 </w:r>
                 <w:r>
                   <w:rPr>
@@ -738,7 +744,7 @@
                   <w:lang w:val="en-US"/>
                 </w:rPr>
               </w:pPr>
-              <w:hyperlink w:anchor="_Toc499859422" w:history="1">
+              <w:hyperlink w:anchor="_Toc499908316" w:history="1">
                 <w:r>
                   <w:rPr>
                     <w:rStyle w:val="Hyperlink"/>
@@ -781,7 +787,7 @@
                     <w:noProof/>
                     <w:webHidden/>
                   </w:rPr>
-                  <w:instrText xml:space="preserve"> PAGEREF _Toc499859422 \h </w:instrText>
+                  <w:instrText xml:space="preserve"> PAGEREF _Toc499908316 \h </w:instrText>
                 </w:r>
                 <w:r>
                   <w:rPr>
@@ -826,7 +832,7 @@
                   <w:lang w:val="en-US"/>
                 </w:rPr>
               </w:pPr>
-              <w:hyperlink w:anchor="_Toc499859423" w:history="1">
+              <w:hyperlink w:anchor="_Toc499908317" w:history="1">
                 <w:r>
                   <w:rPr>
                     <w:rStyle w:val="Hyperlink"/>
@@ -869,7 +875,7 @@
                     <w:noProof/>
                     <w:webHidden/>
                   </w:rPr>
-                  <w:instrText xml:space="preserve"> PAGEREF _Toc499859423 \h </w:instrText>
+                  <w:instrText xml:space="preserve"> PAGEREF _Toc499908317 \h </w:instrText>
                 </w:r>
                 <w:r>
                   <w:rPr>
@@ -914,7 +920,7 @@
                   <w:lang w:val="en-US"/>
                 </w:rPr>
               </w:pPr>
-              <w:hyperlink w:anchor="_Toc499859424" w:history="1">
+              <w:hyperlink w:anchor="_Toc499908318" w:history="1">
                 <w:r>
                   <w:rPr>
                     <w:rStyle w:val="Hyperlink"/>
@@ -957,7 +963,7 @@
                     <w:noProof/>
                     <w:webHidden/>
                   </w:rPr>
-                  <w:instrText xml:space="preserve"> PAGEREF _Toc499859424 \h </w:instrText>
+                  <w:instrText xml:space="preserve"> PAGEREF _Toc499908318 \h </w:instrText>
                 </w:r>
                 <w:r>
                   <w:rPr>
@@ -1002,7 +1008,7 @@
                   <w:lang w:val="en-US"/>
                 </w:rPr>
               </w:pPr>
-              <w:hyperlink w:anchor="_Toc499859425" w:history="1">
+              <w:hyperlink w:anchor="_Toc499908319" w:history="1">
                 <w:r>
                   <w:rPr>
                     <w:rStyle w:val="Hyperlink"/>
@@ -1045,7 +1051,7 @@
                     <w:noProof/>
                     <w:webHidden/>
                   </w:rPr>
-                  <w:instrText xml:space="preserve"> PAGEREF _Toc499859425 \h </w:instrText>
+                  <w:instrText xml:space="preserve"> PAGEREF _Toc499908319 \h </w:instrText>
                 </w:r>
                 <w:r>
                   <w:rPr>
@@ -1090,7 +1096,7 @@
                   <w:lang w:val="en-US"/>
                 </w:rPr>
               </w:pPr>
-              <w:hyperlink w:anchor="_Toc499859426" w:history="1">
+              <w:hyperlink w:anchor="_Toc499908320" w:history="1">
                 <w:r>
                   <w:rPr>
                     <w:rStyle w:val="Hyperlink"/>
@@ -1133,7 +1139,7 @@
                     <w:noProof/>
                     <w:webHidden/>
                   </w:rPr>
-                  <w:instrText xml:space="preserve"> PAGEREF _Toc499859426 \h </w:instrText>
+                  <w:instrText xml:space="preserve"> PAGEREF _Toc499908320 \h </w:instrText>
                 </w:r>
                 <w:r>
                   <w:rPr>
@@ -1178,7 +1184,7 @@
                   <w:lang w:val="en-US"/>
                 </w:rPr>
               </w:pPr>
-              <w:hyperlink w:anchor="_Toc499859427" w:history="1">
+              <w:hyperlink w:anchor="_Toc499908321" w:history="1">
                 <w:r>
                   <w:rPr>
                     <w:rStyle w:val="Hyperlink"/>
@@ -1221,7 +1227,7 @@
                     <w:noProof/>
                     <w:webHidden/>
                   </w:rPr>
-                  <w:instrText xml:space="preserve"> PAGEREF _Toc499859427 \h </w:instrText>
+                  <w:instrText xml:space="preserve"> PAGEREF _Toc499908321 \h </w:instrText>
                 </w:r>
                 <w:r>
                   <w:rPr>
@@ -1266,7 +1272,7 @@
                   <w:lang w:val="en-US"/>
                 </w:rPr>
               </w:pPr>
-              <w:hyperlink w:anchor="_Toc499859428" w:history="1">
+              <w:hyperlink w:anchor="_Toc499908322" w:history="1">
                 <w:r>
                   <w:rPr>
                     <w:rStyle w:val="Hyperlink"/>
@@ -1309,7 +1315,7 @@
                     <w:noProof/>
                     <w:webHidden/>
                   </w:rPr>
-                  <w:instrText xml:space="preserve"> PAGEREF _Toc499859428 \h </w:instrText>
+                  <w:instrText xml:space="preserve"> PAGEREF _Toc499908322 \h </w:instrText>
                 </w:r>
                 <w:r>
                   <w:rPr>
@@ -1354,7 +1360,7 @@
                   <w:lang w:val="en-US"/>
                 </w:rPr>
               </w:pPr>
-              <w:hyperlink w:anchor="_Toc499859429" w:history="1">
+              <w:hyperlink w:anchor="_Toc499908323" w:history="1">
                 <w:r>
                   <w:rPr>
                     <w:rStyle w:val="Hyperlink"/>
@@ -1397,7 +1403,7 @@
                     <w:noProof/>
                     <w:webHidden/>
                   </w:rPr>
-                  <w:instrText xml:space="preserve"> PAGEREF _Toc499859429 \h </w:instrText>
+                  <w:instrText xml:space="preserve"> PAGEREF _Toc499908323 \h </w:instrText>
                 </w:r>
                 <w:r>
                   <w:rPr>
@@ -1442,7 +1448,7 @@
                   <w:lang w:val="en-US"/>
                 </w:rPr>
               </w:pPr>
-              <w:hyperlink w:anchor="_Toc499859430" w:history="1">
+              <w:hyperlink w:anchor="_Toc499908324" w:history="1">
                 <w:r>
                   <w:rPr>
                     <w:rStyle w:val="Hyperlink"/>
@@ -1485,7 +1491,7 @@
                     <w:noProof/>
                     <w:webHidden/>
                   </w:rPr>
-                  <w:instrText xml:space="preserve"> PAGEREF _Toc499859430 \h </w:instrText>
+                  <w:instrText xml:space="preserve"> PAGEREF _Toc499908324 \h </w:instrText>
                 </w:r>
                 <w:r>
                   <w:rPr>
@@ -1530,7 +1536,7 @@
                   <w:lang w:val="en-US"/>
                 </w:rPr>
               </w:pPr>
-              <w:hyperlink w:anchor="_Toc499859431" w:history="1">
+              <w:hyperlink w:anchor="_Toc499908325" w:history="1">
                 <w:r>
                   <w:rPr>
                     <w:rStyle w:val="Hyperlink"/>
@@ -1573,7 +1579,7 @@
                     <w:noProof/>
                     <w:webHidden/>
                   </w:rPr>
-                  <w:instrText xml:space="preserve"> PAGEREF _Toc499859431 \h </w:instrText>
+                  <w:instrText xml:space="preserve"> PAGEREF _Toc499908325 \h </w:instrText>
                 </w:r>
                 <w:r>
                   <w:rPr>
@@ -1618,7 +1624,7 @@
                   <w:lang w:val="en-US"/>
                 </w:rPr>
               </w:pPr>
-              <w:hyperlink w:anchor="_Toc499859432" w:history="1">
+              <w:hyperlink w:anchor="_Toc499908326" w:history="1">
                 <w:r>
                   <w:rPr>
                     <w:rStyle w:val="Hyperlink"/>
@@ -1661,7 +1667,7 @@
                     <w:noProof/>
                     <w:webHidden/>
                   </w:rPr>
-                  <w:instrText xml:space="preserve"> PAGEREF _Toc499859432 \h </w:instrText>
+                  <w:instrText xml:space="preserve"> PAGEREF _Toc499908326 \h </w:instrText>
                 </w:r>
                 <w:r>
                   <w:rPr>
@@ -1706,7 +1712,7 @@
                   <w:lang w:val="en-US"/>
                 </w:rPr>
               </w:pPr>
-              <w:hyperlink w:anchor="_Toc499859433" w:history="1">
+              <w:hyperlink w:anchor="_Toc499908327" w:history="1">
                 <w:r>
                   <w:rPr>
                     <w:rStyle w:val="Hyperlink"/>
@@ -1749,7 +1755,7 @@
                     <w:noProof/>
                     <w:webHidden/>
                   </w:rPr>
-                  <w:instrText xml:space="preserve"> PAGEREF _Toc499859433 \h </w:instrText>
+                  <w:instrText xml:space="preserve"> PAGEREF _Toc499908327 \h </w:instrText>
                 </w:r>
                 <w:r>
                   <w:rPr>
@@ -1794,7 +1800,7 @@
                   <w:lang w:val="en-US"/>
                 </w:rPr>
               </w:pPr>
-              <w:hyperlink w:anchor="_Toc499859434" w:history="1">
+              <w:hyperlink w:anchor="_Toc499908328" w:history="1">
                 <w:r>
                   <w:rPr>
                     <w:rStyle w:val="Hyperlink"/>
@@ -1837,7 +1843,7 @@
                     <w:noProof/>
                     <w:webHidden/>
                   </w:rPr>
-                  <w:instrText xml:space="preserve"> PAGEREF _Toc499859434 \h </w:instrText>
+                  <w:instrText xml:space="preserve"> PAGEREF _Toc499908328 \h </w:instrText>
                 </w:r>
                 <w:r>
                   <w:rPr>
@@ -1882,7 +1888,7 @@
                   <w:lang w:val="en-US"/>
                 </w:rPr>
               </w:pPr>
-              <w:hyperlink w:anchor="_Toc499859435" w:history="1">
+              <w:hyperlink w:anchor="_Toc499908329" w:history="1">
                 <w:r>
                   <w:rPr>
                     <w:rStyle w:val="Hyperlink"/>
@@ -1925,7 +1931,7 @@
                     <w:noProof/>
                     <w:webHidden/>
                   </w:rPr>
-                  <w:instrText xml:space="preserve"> PAGEREF _Toc499859435 \h </w:instrText>
+                  <w:instrText xml:space="preserve"> PAGEREF _Toc499908329 \h </w:instrText>
                 </w:r>
                 <w:r>
                   <w:rPr>
@@ -1970,7 +1976,7 @@
                   <w:lang w:val="en-US"/>
                 </w:rPr>
               </w:pPr>
-              <w:hyperlink w:anchor="_Toc499859436" w:history="1">
+              <w:hyperlink w:anchor="_Toc499908330" w:history="1">
                 <w:r>
                   <w:rPr>
                     <w:rStyle w:val="Hyperlink"/>
@@ -2013,7 +2019,7 @@
                     <w:noProof/>
                     <w:webHidden/>
                   </w:rPr>
-                  <w:instrText xml:space="preserve"> PAGEREF _Toc499859436 \h </w:instrText>
+                  <w:instrText xml:space="preserve"> PAGEREF _Toc499908330 \h </w:instrText>
                 </w:r>
                 <w:r>
                   <w:rPr>
@@ -2033,7 +2039,7 @@
                     <w:noProof/>
                     <w:webHidden/>
                   </w:rPr>
-                  <w:t>9</w:t>
+                  <w:t>10</w:t>
                 </w:r>
                 <w:r>
                   <w:rPr>
@@ -2058,7 +2064,7 @@
                   <w:lang w:val="en-US"/>
                 </w:rPr>
               </w:pPr>
-              <w:hyperlink w:anchor="_Toc499859437" w:history="1">
+              <w:hyperlink w:anchor="_Toc499908331" w:history="1">
                 <w:r>
                   <w:rPr>
                     <w:rStyle w:val="Hyperlink"/>
@@ -2101,7 +2107,7 @@
                     <w:noProof/>
                     <w:webHidden/>
                   </w:rPr>
-                  <w:instrText xml:space="preserve"> PAGEREF _Toc499859437 \h </w:instrText>
+                  <w:instrText xml:space="preserve"> PAGEREF _Toc499908331 \h </w:instrText>
                 </w:r>
                 <w:r>
                   <w:rPr>
@@ -2121,7 +2127,7 @@
                     <w:noProof/>
                     <w:webHidden/>
                   </w:rPr>
-                  <w:t>9</w:t>
+                  <w:t>10</w:t>
                 </w:r>
                 <w:r>
                   <w:rPr>
@@ -2146,7 +2152,7 @@
                   <w:lang w:val="en-US"/>
                 </w:rPr>
               </w:pPr>
-              <w:hyperlink w:anchor="_Toc499859438" w:history="1">
+              <w:hyperlink w:anchor="_Toc499908332" w:history="1">
                 <w:r>
                   <w:rPr>
                     <w:rStyle w:val="Hyperlink"/>
@@ -2168,7 +2174,7 @@
                     <w:rStyle w:val="Hyperlink"/>
                     <w:noProof/>
                   </w:rPr>
-                  <w:t>Table Creation</w:t>
+                  <w:t>Database Tables</w:t>
                 </w:r>
                 <w:r>
                   <w:rPr>
@@ -2189,7 +2195,7 @@
                     <w:noProof/>
                     <w:webHidden/>
                   </w:rPr>
-                  <w:instrText xml:space="preserve"> PAGEREF _Toc499859438 \h </w:instrText>
+                  <w:instrText xml:space="preserve"> PAGEREF _Toc499908332 \h </w:instrText>
                 </w:r>
                 <w:r>
                   <w:rPr>
@@ -2209,7 +2215,7 @@
                     <w:noProof/>
                     <w:webHidden/>
                   </w:rPr>
-                  <w:t>9</w:t>
+                  <w:t>11</w:t>
                 </w:r>
                 <w:r>
                   <w:rPr>
@@ -2234,7 +2240,7 @@
                   <w:lang w:val="en-US"/>
                 </w:rPr>
               </w:pPr>
-              <w:hyperlink w:anchor="_Toc499859439" w:history="1">
+              <w:hyperlink w:anchor="_Toc499908333" w:history="1">
                 <w:r>
                   <w:rPr>
                     <w:rStyle w:val="Hyperlink"/>
@@ -2256,7 +2262,7 @@
                     <w:rStyle w:val="Hyperlink"/>
                     <w:noProof/>
                   </w:rPr>
-                  <w:t>Encryption Size Calculation</w:t>
+                  <w:t>Database Load</w:t>
                 </w:r>
                 <w:r>
                   <w:rPr>
@@ -2277,7 +2283,7 @@
                     <w:noProof/>
                     <w:webHidden/>
                   </w:rPr>
-                  <w:instrText xml:space="preserve"> PAGEREF _Toc499859439 \h </w:instrText>
+                  <w:instrText xml:space="preserve"> PAGEREF _Toc499908333 \h </w:instrText>
                 </w:r>
                 <w:r>
                   <w:rPr>
@@ -2297,7 +2303,7 @@
                     <w:noProof/>
                     <w:webHidden/>
                   </w:rPr>
-                  <w:t>9</w:t>
+                  <w:t>11</w:t>
                 </w:r>
                 <w:r>
                   <w:rPr>
@@ -2322,7 +2328,7 @@
                   <w:lang w:val="en-US"/>
                 </w:rPr>
               </w:pPr>
-              <w:hyperlink w:anchor="_Toc499859440" w:history="1">
+              <w:hyperlink w:anchor="_Toc499908334" w:history="1">
                 <w:r>
                   <w:rPr>
                     <w:rStyle w:val="Hyperlink"/>
@@ -2344,7 +2350,7 @@
                     <w:rStyle w:val="Hyperlink"/>
                     <w:noProof/>
                   </w:rPr>
-                  <w:t>Software development life cycle</w:t>
+                  <w:t>Testing</w:t>
                 </w:r>
                 <w:r>
                   <w:rPr>
@@ -2365,7 +2371,7 @@
                     <w:noProof/>
                     <w:webHidden/>
                   </w:rPr>
-                  <w:instrText xml:space="preserve"> PAGEREF _Toc499859440 \h </w:instrText>
+                  <w:instrText xml:space="preserve"> PAGEREF _Toc499908334 \h </w:instrText>
                 </w:r>
                 <w:r>
                   <w:rPr>
@@ -2385,7 +2391,7 @@
                     <w:noProof/>
                     <w:webHidden/>
                   </w:rPr>
-                  <w:t>9</w:t>
+                  <w:t>12</w:t>
                 </w:r>
                 <w:r>
                   <w:rPr>
@@ -2410,7 +2416,7 @@
                   <w:lang w:val="en-US"/>
                 </w:rPr>
               </w:pPr>
-              <w:hyperlink w:anchor="_Toc499859441" w:history="1">
+              <w:hyperlink w:anchor="_Toc499908335" w:history="1">
                 <w:r>
                   <w:rPr>
                     <w:rStyle w:val="Hyperlink"/>
@@ -2432,7 +2438,7 @@
                     <w:rStyle w:val="Hyperlink"/>
                     <w:noProof/>
                   </w:rPr>
-                  <w:t>Testing</w:t>
+                  <w:t>Challenge Evaluation and Future Technologies</w:t>
                 </w:r>
                 <w:r>
                   <w:rPr>
@@ -2453,7 +2459,7 @@
                     <w:noProof/>
                     <w:webHidden/>
                   </w:rPr>
-                  <w:instrText xml:space="preserve"> PAGEREF _Toc499859441 \h </w:instrText>
+                  <w:instrText xml:space="preserve"> PAGEREF _Toc499908335 \h </w:instrText>
                 </w:r>
                 <w:r>
                   <w:rPr>
@@ -2473,7 +2479,7 @@
                     <w:noProof/>
                     <w:webHidden/>
                   </w:rPr>
-                  <w:t>9</w:t>
+                  <w:t>12</w:t>
                 </w:r>
                 <w:r>
                   <w:rPr>
@@ -2498,7 +2504,7 @@
                   <w:lang w:val="en-US"/>
                 </w:rPr>
               </w:pPr>
-              <w:hyperlink w:anchor="_Toc499859442" w:history="1">
+              <w:hyperlink w:anchor="_Toc499908336" w:history="1">
                 <w:r>
                   <w:rPr>
                     <w:rStyle w:val="Hyperlink"/>
@@ -2520,7 +2526,7 @@
                     <w:rStyle w:val="Hyperlink"/>
                     <w:noProof/>
                   </w:rPr>
-                  <w:t>Evaluation and Future Technologies</w:t>
+                  <w:t>Conclusion</w:t>
                 </w:r>
                 <w:r>
                   <w:rPr>
@@ -2541,7 +2547,7 @@
                     <w:noProof/>
                     <w:webHidden/>
                   </w:rPr>
-                  <w:instrText xml:space="preserve"> PAGEREF _Toc499859442 \h </w:instrText>
+                  <w:instrText xml:space="preserve"> PAGEREF _Toc499908336 \h </w:instrText>
                 </w:r>
                 <w:r>
                   <w:rPr>
@@ -2561,7 +2567,7 @@
                     <w:noProof/>
                     <w:webHidden/>
                   </w:rPr>
-                  <w:t>10</w:t>
+                  <w:t>12</w:t>
                 </w:r>
                 <w:r>
                   <w:rPr>
@@ -2586,7 +2592,7 @@
                   <w:lang w:val="en-US"/>
                 </w:rPr>
               </w:pPr>
-              <w:hyperlink w:anchor="_Toc499859443" w:history="1">
+              <w:hyperlink w:anchor="_Toc499908337" w:history="1">
                 <w:r>
                   <w:rPr>
                     <w:rStyle w:val="Hyperlink"/>
@@ -2608,7 +2614,7 @@
                     <w:rStyle w:val="Hyperlink"/>
                     <w:noProof/>
                   </w:rPr>
-                  <w:t>Conclusion</w:t>
+                  <w:t>References</w:t>
                 </w:r>
                 <w:r>
                   <w:rPr>
@@ -2629,7 +2635,7 @@
                     <w:noProof/>
                     <w:webHidden/>
                   </w:rPr>
-                  <w:instrText xml:space="preserve"> PAGEREF _Toc499859443 \h </w:instrText>
+                  <w:instrText xml:space="preserve"> PAGEREF _Toc499908337 \h </w:instrText>
                 </w:r>
                 <w:r>
                   <w:rPr>
@@ -2649,95 +2655,7 @@
                     <w:noProof/>
                     <w:webHidden/>
                   </w:rPr>
-                  <w:t>10</w:t>
-                </w:r>
-                <w:r>
-                  <w:rPr>
-                    <w:noProof/>
-                    <w:webHidden/>
-                  </w:rPr>
-                  <w:fldChar w:fldCharType="end"/>
-                </w:r>
-              </w:hyperlink>
-            </w:p>
-            <w:p>
-              <w:pPr>
-                <w:pStyle w:val="TOC1"/>
-                <w:tabs>
-                  <w:tab w:val="left" w:pos="1100"/>
-                  <w:tab w:val="right" w:leader="dot" w:pos="9016"/>
-                </w:tabs>
-                <w:rPr>
-                  <w:noProof/>
-                  <w:sz w:val="22"/>
-                  <w:szCs w:val="22"/>
-                  <w:lang w:val="en-US"/>
-                </w:rPr>
-              </w:pPr>
-              <w:hyperlink w:anchor="_Toc499859444" w:history="1">
-                <w:r>
-                  <w:rPr>
-                    <w:rStyle w:val="Hyperlink"/>
-                    <w:noProof/>
-                  </w:rPr>
-                  <w:t>8</w:t>
-                </w:r>
-                <w:r>
-                  <w:rPr>
-                    <w:noProof/>
-                    <w:sz w:val="22"/>
-                    <w:szCs w:val="22"/>
-                    <w:lang w:val="en-US"/>
-                  </w:rPr>
-                  <w:tab/>
-                </w:r>
-                <w:r>
-                  <w:rPr>
-                    <w:rStyle w:val="Hyperlink"/>
-                    <w:noProof/>
-                  </w:rPr>
-                  <w:t>References</w:t>
-                </w:r>
-                <w:r>
-                  <w:rPr>
-                    <w:noProof/>
-                    <w:webHidden/>
-                  </w:rPr>
-                  <w:tab/>
-                </w:r>
-                <w:r>
-                  <w:rPr>
-                    <w:noProof/>
-                    <w:webHidden/>
-                  </w:rPr>
-                  <w:fldChar w:fldCharType="begin"/>
-                </w:r>
-                <w:r>
-                  <w:rPr>
-                    <w:noProof/>
-                    <w:webHidden/>
-                  </w:rPr>
-                  <w:instrText xml:space="preserve"> PAGEREF _Toc499859444 \h </w:instrText>
-                </w:r>
-                <w:r>
-                  <w:rPr>
-                    <w:noProof/>
-                    <w:webHidden/>
-                  </w:rPr>
-                </w:r>
-                <w:r>
-                  <w:rPr>
-                    <w:noProof/>
-                    <w:webHidden/>
-                  </w:rPr>
-                  <w:fldChar w:fldCharType="separate"/>
-                </w:r>
-                <w:r>
-                  <w:rPr>
-                    <w:noProof/>
-                    <w:webHidden/>
-                  </w:rPr>
-                  <w:t>10</w:t>
+                  <w:t>12</w:t>
                 </w:r>
                 <w:r>
                   <w:rPr>
@@ -2782,7 +2700,7 @@
       <w:pPr>
         <w:pStyle w:val="Heading1"/>
       </w:pPr>
-      <w:bookmarkStart w:id="1" w:name="_Toc499859420"/>
+      <w:bookmarkStart w:id="1" w:name="_Toc499908314"/>
       <w:r>
         <w:lastRenderedPageBreak/>
         <w:t>Introduction</w:t>
@@ -2908,7 +2826,7 @@
       <w:pPr>
         <w:pStyle w:val="Heading2"/>
       </w:pPr>
-      <w:bookmarkStart w:id="2" w:name="_Toc499859421"/>
+      <w:bookmarkStart w:id="2" w:name="_Toc499908315"/>
       <w:r>
         <w:t>Objective</w:t>
       </w:r>
@@ -2938,7 +2856,7 @@
       <w:pPr>
         <w:pStyle w:val="Heading2"/>
       </w:pPr>
-      <w:bookmarkStart w:id="3" w:name="_Toc499859422"/>
+      <w:bookmarkStart w:id="3" w:name="_Toc499908316"/>
       <w:r>
         <w:t>Scenario</w:t>
       </w:r>
@@ -3069,7 +2987,7 @@
       <w:pPr>
         <w:pStyle w:val="Heading2"/>
       </w:pPr>
-      <w:bookmarkStart w:id="4" w:name="_Toc499859423"/>
+      <w:bookmarkStart w:id="4" w:name="_Toc499908317"/>
       <w:r>
         <w:t>Description</w:t>
       </w:r>
@@ -3338,7 +3256,7 @@
       <w:pPr>
         <w:pStyle w:val="Heading2"/>
       </w:pPr>
-      <w:bookmarkStart w:id="5" w:name="_Toc499859424"/>
+      <w:bookmarkStart w:id="5" w:name="_Toc499908318"/>
       <w:r>
         <w:t>Roles</w:t>
       </w:r>
@@ -3639,7 +3557,7 @@
       <w:pPr>
         <w:pStyle w:val="Heading2"/>
       </w:pPr>
-      <w:bookmarkStart w:id="6" w:name="_Toc499859425"/>
+      <w:bookmarkStart w:id="6" w:name="_Toc499908319"/>
       <w:r>
         <w:t>Software</w:t>
       </w:r>
@@ -3719,42 +3637,40 @@
       <w:r>
         <w:t>Microsoft Visio 2016</w:t>
       </w:r>
-      <w:bookmarkStart w:id="7" w:name="_GoBack"/>
+    </w:p>
+    <w:p>
+      <w:pPr>
+        <w:ind w:firstLine="0"/>
+      </w:pPr>
+      <w:r>
+        <w:br w:type="page"/>
+      </w:r>
+    </w:p>
+    <w:p>
+      <w:pPr>
+        <w:pStyle w:val="Heading1"/>
+      </w:pPr>
+      <w:bookmarkStart w:id="7" w:name="_Toc499908320"/>
+      <w:r>
+        <w:lastRenderedPageBreak/>
+        <w:t>Project Management</w:t>
+      </w:r>
       <w:bookmarkEnd w:id="7"/>
     </w:p>
     <w:p>
-      <w:pPr>
-        <w:ind w:firstLine="0"/>
-      </w:pPr>
-      <w:r>
-        <w:br w:type="page"/>
+      <w:r>
+        <w:t>Each group member was assigned a task that complements their skills and gives them the opportunity to further develop themselves.</w:t>
       </w:r>
     </w:p>
     <w:p>
       <w:pPr>
-        <w:pStyle w:val="Heading1"/>
-      </w:pPr>
-      <w:bookmarkStart w:id="8" w:name="_Toc499859426"/>
-      <w:r>
-        <w:lastRenderedPageBreak/>
-        <w:t>Project Management</w:t>
+        <w:pStyle w:val="Heading2"/>
+      </w:pPr>
+      <w:bookmarkStart w:id="8" w:name="_Toc499908321"/>
+      <w:r>
+        <w:t>Development Process</w:t>
       </w:r>
       <w:bookmarkEnd w:id="8"/>
-    </w:p>
-    <w:p>
-      <w:r>
-        <w:t>Each group member was assigned a task that complements their skills and gives them the opportunity to further develop themselves.</w:t>
-      </w:r>
-    </w:p>
-    <w:p>
-      <w:pPr>
-        <w:pStyle w:val="Heading2"/>
-      </w:pPr>
-      <w:bookmarkStart w:id="9" w:name="_Toc499859427"/>
-      <w:r>
-        <w:t>Development Process</w:t>
-      </w:r>
-      <w:bookmarkEnd w:id="9"/>
     </w:p>
     <w:p>
       <w:r>
@@ -3869,14 +3785,19 @@
         <w:fldChar w:fldCharType="end"/>
       </w:r>
       <w:r>
-        <w:t xml:space="preserve"> – Development Process</w:t>
+        <w:t xml:space="preserve"> –</w:t>
+      </w:r>
+      <w:bookmarkStart w:id="9" w:name="_GoBack"/>
+      <w:bookmarkEnd w:id="9"/>
+      <w:r>
+        <w:t xml:space="preserve"> Development Process</w:t>
       </w:r>
     </w:p>
     <w:p>
       <w:pPr>
         <w:pStyle w:val="Heading3"/>
       </w:pPr>
-      <w:bookmarkStart w:id="10" w:name="_Toc499859428"/>
+      <w:bookmarkStart w:id="10" w:name="_Toc499908322"/>
       <w:r>
         <w:lastRenderedPageBreak/>
         <w:t>Design</w:t>
@@ -4448,7 +4369,7 @@
       <w:pPr>
         <w:pStyle w:val="Heading3"/>
       </w:pPr>
-      <w:bookmarkStart w:id="11" w:name="_Toc499859429"/>
+      <w:bookmarkStart w:id="11" w:name="_Toc499908323"/>
       <w:r>
         <w:t>Programming</w:t>
       </w:r>
@@ -5016,7 +4937,7 @@
       <w:pPr>
         <w:pStyle w:val="Heading3"/>
       </w:pPr>
-      <w:bookmarkStart w:id="12" w:name="_Toc499859430"/>
+      <w:bookmarkStart w:id="12" w:name="_Toc499908324"/>
       <w:r>
         <w:t>Quality Assurance</w:t>
       </w:r>
@@ -5611,7 +5532,7 @@
       <w:pPr>
         <w:pStyle w:val="Heading2"/>
       </w:pPr>
-      <w:bookmarkStart w:id="13" w:name="_Toc499859431"/>
+      <w:bookmarkStart w:id="13" w:name="_Toc499908325"/>
       <w:r>
         <w:lastRenderedPageBreak/>
         <w:t>Contribution</w:t>
@@ -6785,7 +6706,7 @@
       <w:pPr>
         <w:pStyle w:val="Heading2"/>
       </w:pPr>
-      <w:bookmarkStart w:id="14" w:name="_Toc499859432"/>
+      <w:bookmarkStart w:id="14" w:name="_Toc499908326"/>
       <w:r>
         <w:lastRenderedPageBreak/>
         <w:t>Communication</w:t>
@@ -7127,7 +7048,7 @@
       <w:pPr>
         <w:pStyle w:val="Heading1"/>
       </w:pPr>
-      <w:bookmarkStart w:id="15" w:name="_Toc499859433"/>
+      <w:bookmarkStart w:id="15" w:name="_Toc499908327"/>
       <w:r>
         <w:t>Methodology</w:t>
       </w:r>
@@ -7748,7 +7669,7 @@
       <w:pPr>
         <w:pStyle w:val="Heading2"/>
       </w:pPr>
-      <w:bookmarkStart w:id="16" w:name="_Toc499859434"/>
+      <w:bookmarkStart w:id="16" w:name="_Toc499908328"/>
       <w:r>
         <w:lastRenderedPageBreak/>
         <w:t>Simulation</w:t>
@@ -7767,7 +7688,7 @@
       <w:pPr>
         <w:pStyle w:val="Heading3"/>
       </w:pPr>
-      <w:bookmarkStart w:id="17" w:name="_Toc499859435"/>
+      <w:bookmarkStart w:id="17" w:name="_Toc499908329"/>
       <w:r>
         <w:t xml:space="preserve">Aircraft </w:t>
       </w:r>
@@ -9069,7 +8990,7 @@
       <w:pPr>
         <w:pStyle w:val="Heading2"/>
       </w:pPr>
-      <w:bookmarkStart w:id="18" w:name="_Toc499859436"/>
+      <w:bookmarkStart w:id="18" w:name="_Toc499908330"/>
       <w:r>
         <w:t>XML Data</w:t>
       </w:r>
@@ -9142,7 +9063,7 @@
       <w:pPr>
         <w:pStyle w:val="Heading2"/>
       </w:pPr>
-      <w:bookmarkStart w:id="19" w:name="_Toc499859437"/>
+      <w:bookmarkStart w:id="19" w:name="_Toc499908331"/>
       <w:r>
         <w:t>Error-Handling</w:t>
       </w:r>
@@ -9161,10 +9082,12 @@
         <w:pStyle w:val="Heading2"/>
         <w:keepNext/>
       </w:pPr>
+      <w:bookmarkStart w:id="20" w:name="_Toc499908332"/>
       <w:r>
         <w:lastRenderedPageBreak/>
         <w:t>Database Tables</w:t>
       </w:r>
+      <w:bookmarkEnd w:id="20"/>
     </w:p>
     <w:p>
       <w:pPr>
@@ -9194,7 +9117,7 @@
           <v:shape id="_x0000_i1044" type="#_x0000_t75" style="width:450.8pt;height:353.75pt" o:ole="">
             <v:imagedata r:id="rId15" o:title=""/>
           </v:shape>
-          <o:OLEObject Type="Embed" ProgID="Visio.Drawing.15" ShapeID="_x0000_i1044" DrawAspect="Content" ObjectID="_1573646366" r:id="rId16"/>
+          <o:OLEObject Type="Embed" ProgID="Visio.Drawing.15" ShapeID="_x0000_i1044" DrawAspect="Content" ObjectID="_1573650199" r:id="rId16"/>
         </w:object>
       </w:r>
     </w:p>
@@ -9252,20 +9175,118 @@
       <w:pPr>
         <w:pStyle w:val="Heading2"/>
       </w:pPr>
+      <w:bookmarkStart w:id="21" w:name="_Toc499908333"/>
       <w:r>
         <w:t>Database Load</w:t>
       </w:r>
+      <w:bookmarkEnd w:id="21"/>
     </w:p>
-    <w:p/>
     <w:p>
       <w:pPr>
+        <w:keepNext/>
+        <w:ind w:firstLine="0"/>
+      </w:pPr>
+      <w:r>
+        <w:rPr>
+          <w:noProof/>
+        </w:rPr>
+        <w:drawing>
+          <wp:inline distT="0" distB="0" distL="0" distR="0" wp14:anchorId="37F9BE9C" wp14:editId="4F13BAEA">
+            <wp:extent cx="5731510" cy="2837815"/>
+            <wp:effectExtent l="0" t="0" r="2540" b="635"/>
+            <wp:docPr id="27" name="Picture 27"/>
+            <wp:cNvGraphicFramePr>
+              <a:graphicFrameLocks xmlns:a="http://schemas.openxmlformats.org/drawingml/2006/main" noChangeAspect="1"/>
+            </wp:cNvGraphicFramePr>
+            <a:graphic xmlns:a="http://schemas.openxmlformats.org/drawingml/2006/main">
+              <a:graphicData uri="http://schemas.openxmlformats.org/drawingml/2006/picture">
+                <pic:pic xmlns:pic="http://schemas.openxmlformats.org/drawingml/2006/picture">
+                  <pic:nvPicPr>
+                    <pic:cNvPr id="1" name=""/>
+                    <pic:cNvPicPr/>
+                  </pic:nvPicPr>
+                  <pic:blipFill>
+                    <a:blip r:embed="rId17"/>
+                    <a:stretch>
+                      <a:fillRect/>
+                    </a:stretch>
+                  </pic:blipFill>
+                  <pic:spPr>
+                    <a:xfrm>
+                      <a:off x="0" y="0"/>
+                      <a:ext cx="5731510" cy="2837815"/>
+                    </a:xfrm>
+                    <a:prstGeom prst="rect">
+                      <a:avLst/>
+                    </a:prstGeom>
+                  </pic:spPr>
+                </pic:pic>
+              </a:graphicData>
+            </a:graphic>
+          </wp:inline>
+        </w:drawing>
+      </w:r>
+    </w:p>
+    <w:p>
+      <w:pPr>
+        <w:pStyle w:val="Caption"/>
+      </w:pPr>
+      <w:r>
+        <w:t xml:space="preserve">Figure </w:t>
+      </w:r>
+      <w:r>
+        <w:fldChar w:fldCharType="begin"/>
+      </w:r>
+      <w:r>
+        <w:instrText xml:space="preserve"> STYLEREF 1 \s </w:instrText>
+      </w:r>
+      <w:r>
+        <w:fldChar w:fldCharType="separate"/>
+      </w:r>
+      <w:r>
+        <w:rPr>
+          <w:noProof/>
+        </w:rPr>
+        <w:t>3</w:t>
+      </w:r>
+      <w:r>
+        <w:fldChar w:fldCharType="end"/>
+      </w:r>
+      <w:r>
+        <w:t>.</w:t>
+      </w:r>
+      <w:r>
+        <w:fldChar w:fldCharType="begin"/>
+      </w:r>
+      <w:r>
+        <w:instrText xml:space="preserve"> SEQ Figure \* ARABIC \s 1 </w:instrText>
+      </w:r>
+      <w:r>
+        <w:fldChar w:fldCharType="separate"/>
+      </w:r>
+      <w:r>
+        <w:rPr>
+          <w:noProof/>
+        </w:rPr>
+        <w:t>4</w:t>
+      </w:r>
+      <w:r>
+        <w:fldChar w:fldCharType="end"/>
+      </w:r>
+      <w:r>
+        <w:t xml:space="preserve"> – Database Load</w:t>
+      </w:r>
+    </w:p>
+    <w:p>
+      <w:pPr>
         <w:pStyle w:val="Heading1"/>
       </w:pPr>
-      <w:bookmarkStart w:id="20" w:name="_Toc499859441"/>
-      <w:r>
+      <w:bookmarkStart w:id="22" w:name="_Toc499908334"/>
+      <w:r>
+        <w:lastRenderedPageBreak/>
         <w:t>Testing</w:t>
       </w:r>
-      <w:bookmarkEnd w:id="20"/>
+      <w:bookmarkEnd w:id="22"/>
       <w:r>
         <w:t xml:space="preserve"> </w:t>
       </w:r>
@@ -9470,6 +9491,7 @@
           <w:p>
             <w:pPr>
               <w:ind w:firstLine="0"/>
+              <w:jc w:val="left"/>
               <w:cnfStyle w:val="000000100000" w:firstRow="0" w:lastRow="0" w:firstColumn="0" w:lastColumn="0" w:oddVBand="0" w:evenVBand="0" w:oddHBand="1" w:evenHBand="0" w:firstRowFirstColumn="0" w:firstRowLastColumn="0" w:lastRowFirstColumn="0" w:lastRowLastColumn="0"/>
               <w:rPr>
                 <w:rFonts w:ascii="Arial" w:hAnsi="Arial" w:cs="Arial"/>
@@ -9490,6 +9512,7 @@
           <w:p>
             <w:pPr>
               <w:ind w:firstLine="0"/>
+              <w:jc w:val="left"/>
               <w:cnfStyle w:val="000000100000" w:firstRow="0" w:lastRow="0" w:firstColumn="0" w:lastColumn="0" w:oddVBand="0" w:evenVBand="0" w:oddHBand="1" w:evenHBand="0" w:firstRowFirstColumn="0" w:firstRowLastColumn="0" w:lastRowFirstColumn="0" w:lastRowLastColumn="0"/>
               <w:rPr>
                 <w:rFonts w:ascii="Arial" w:hAnsi="Arial" w:cs="Arial"/>
@@ -9522,6 +9545,7 @@
           <w:p>
             <w:pPr>
               <w:ind w:firstLine="0"/>
+              <w:jc w:val="left"/>
               <w:cnfStyle w:val="000000100000" w:firstRow="0" w:lastRow="0" w:firstColumn="0" w:lastColumn="0" w:oddVBand="0" w:evenVBand="0" w:oddHBand="1" w:evenHBand="0" w:firstRowFirstColumn="0" w:firstRowLastColumn="0" w:lastRowFirstColumn="0" w:lastRowLastColumn="0"/>
               <w:rPr>
                 <w:rFonts w:ascii="Arial" w:hAnsi="Arial" w:cs="Arial"/>
@@ -9570,6 +9594,7 @@
           <w:p>
             <w:pPr>
               <w:ind w:firstLine="0"/>
+              <w:jc w:val="left"/>
               <w:cnfStyle w:val="000000000000" w:firstRow="0" w:lastRow="0" w:firstColumn="0" w:lastColumn="0" w:oddVBand="0" w:evenVBand="0" w:oddHBand="0" w:evenHBand="0" w:firstRowFirstColumn="0" w:firstRowLastColumn="0" w:lastRowFirstColumn="0" w:lastRowLastColumn="0"/>
               <w:rPr>
                 <w:rFonts w:ascii="Arial" w:hAnsi="Arial" w:cs="Arial"/>
@@ -9579,7 +9604,25 @@
               <w:rPr>
                 <w:rFonts w:ascii="Arial" w:hAnsi="Arial" w:cs="Arial"/>
               </w:rPr>
-              <w:t>Enter wrong data</w:t>
+              <w:t>Enter</w:t>
+            </w:r>
+            <w:r>
+              <w:rPr>
+                <w:rFonts w:ascii="Arial" w:hAnsi="Arial" w:cs="Arial"/>
+              </w:rPr>
+              <w:t>ing</w:t>
+            </w:r>
+            <w:r>
+              <w:rPr>
+                <w:rFonts w:ascii="Arial" w:hAnsi="Arial" w:cs="Arial"/>
+              </w:rPr>
+              <w:t xml:space="preserve"> wrong data</w:t>
+            </w:r>
+            <w:r>
+              <w:rPr>
+                <w:rFonts w:ascii="Arial" w:hAnsi="Arial" w:cs="Arial"/>
+              </w:rPr>
+              <w:t>.</w:t>
             </w:r>
           </w:p>
         </w:tc>
@@ -9590,6 +9633,7 @@
           <w:p>
             <w:pPr>
               <w:ind w:firstLine="0"/>
+              <w:jc w:val="left"/>
               <w:cnfStyle w:val="000000000000" w:firstRow="0" w:lastRow="0" w:firstColumn="0" w:lastColumn="0" w:oddVBand="0" w:evenVBand="0" w:oddHBand="0" w:evenHBand="0" w:firstRowFirstColumn="0" w:firstRowLastColumn="0" w:lastRowFirstColumn="0" w:lastRowLastColumn="0"/>
               <w:rPr>
                 <w:rFonts w:ascii="Arial" w:hAnsi="Arial" w:cs="Arial"/>
@@ -9616,6 +9660,7 @@
           <w:p>
             <w:pPr>
               <w:ind w:firstLine="0"/>
+              <w:jc w:val="left"/>
               <w:cnfStyle w:val="000000000000" w:firstRow="0" w:lastRow="0" w:firstColumn="0" w:lastColumn="0" w:oddVBand="0" w:evenVBand="0" w:oddHBand="0" w:evenHBand="0" w:firstRowFirstColumn="0" w:firstRowLastColumn="0" w:lastRowFirstColumn="0" w:lastRowLastColumn="0"/>
               <w:rPr>
                 <w:rFonts w:ascii="Arial" w:hAnsi="Arial" w:cs="Arial"/>
@@ -9667,6 +9712,7 @@
           <w:p>
             <w:pPr>
               <w:ind w:firstLine="0"/>
+              <w:jc w:val="left"/>
               <w:cnfStyle w:val="000000100000" w:firstRow="0" w:lastRow="0" w:firstColumn="0" w:lastColumn="0" w:oddVBand="0" w:evenVBand="0" w:oddHBand="1" w:evenHBand="0" w:firstRowFirstColumn="0" w:firstRowLastColumn="0" w:lastRowFirstColumn="0" w:lastRowLastColumn="0"/>
               <w:rPr>
                 <w:rFonts w:ascii="Arial" w:hAnsi="Arial" w:cs="Arial"/>
@@ -9676,7 +9722,19 @@
               <w:rPr>
                 <w:rFonts w:ascii="Arial" w:hAnsi="Arial" w:cs="Arial"/>
               </w:rPr>
-              <w:t>Enter wrong data, bypassing page validation.</w:t>
+              <w:t>Enter</w:t>
+            </w:r>
+            <w:r>
+              <w:rPr>
+                <w:rFonts w:ascii="Arial" w:hAnsi="Arial" w:cs="Arial"/>
+              </w:rPr>
+              <w:t>ing</w:t>
+            </w:r>
+            <w:r>
+              <w:rPr>
+                <w:rFonts w:ascii="Arial" w:hAnsi="Arial" w:cs="Arial"/>
+              </w:rPr>
+              <w:t xml:space="preserve"> wrong data, bypassing page validation.</w:t>
             </w:r>
           </w:p>
         </w:tc>
@@ -9687,6 +9745,7 @@
           <w:p>
             <w:pPr>
               <w:ind w:firstLine="0"/>
+              <w:jc w:val="left"/>
               <w:cnfStyle w:val="000000100000" w:firstRow="0" w:lastRow="0" w:firstColumn="0" w:lastColumn="0" w:oddVBand="0" w:evenVBand="0" w:oddHBand="1" w:evenHBand="0" w:firstRowFirstColumn="0" w:firstRowLastColumn="0" w:lastRowFirstColumn="0" w:lastRowLastColumn="0"/>
               <w:rPr>
                 <w:rFonts w:ascii="Arial" w:hAnsi="Arial" w:cs="Arial"/>
@@ -9707,6 +9766,7 @@
           <w:p>
             <w:pPr>
               <w:ind w:firstLine="0"/>
+              <w:jc w:val="left"/>
               <w:cnfStyle w:val="000000100000" w:firstRow="0" w:lastRow="0" w:firstColumn="0" w:lastColumn="0" w:oddVBand="0" w:evenVBand="0" w:oddHBand="1" w:evenHBand="0" w:firstRowFirstColumn="0" w:firstRowLastColumn="0" w:lastRowFirstColumn="0" w:lastRowLastColumn="0"/>
               <w:rPr>
                 <w:rFonts w:ascii="Arial" w:hAnsi="Arial" w:cs="Arial"/>
@@ -9785,6 +9845,7 @@
           <w:p>
             <w:pPr>
               <w:ind w:firstLine="0"/>
+              <w:jc w:val="left"/>
               <w:cnfStyle w:val="000000000000" w:firstRow="0" w:lastRow="0" w:firstColumn="0" w:lastColumn="0" w:oddVBand="0" w:evenVBand="0" w:oddHBand="0" w:evenHBand="0" w:firstRowFirstColumn="0" w:firstRowLastColumn="0" w:lastRowFirstColumn="0" w:lastRowLastColumn="0"/>
               <w:rPr>
                 <w:rFonts w:ascii="Arial" w:hAnsi="Arial" w:cs="Arial"/>
@@ -9794,7 +9855,13 @@
               <w:rPr>
                 <w:rFonts w:ascii="Arial" w:hAnsi="Arial" w:cs="Arial"/>
               </w:rPr>
-              <w:t>Clicking on it multiple times without waiting for server.</w:t>
+              <w:t>Clicking on it multiple times without waiting for server</w:t>
+            </w:r>
+            <w:r>
+              <w:rPr>
+                <w:rFonts w:ascii="Arial" w:hAnsi="Arial" w:cs="Arial"/>
+              </w:rPr>
+              <w:t xml:space="preserve"> response.</w:t>
             </w:r>
           </w:p>
         </w:tc>
@@ -9805,6 +9872,7 @@
           <w:p>
             <w:pPr>
               <w:ind w:firstLine="0"/>
+              <w:jc w:val="left"/>
               <w:cnfStyle w:val="000000000000" w:firstRow="0" w:lastRow="0" w:firstColumn="0" w:lastColumn="0" w:oddVBand="0" w:evenVBand="0" w:oddHBand="0" w:evenHBand="0" w:firstRowFirstColumn="0" w:firstRowLastColumn="0" w:lastRowFirstColumn="0" w:lastRowLastColumn="0"/>
               <w:rPr>
                 <w:rFonts w:ascii="Arial" w:hAnsi="Arial" w:cs="Arial"/>
@@ -9825,6 +9893,7 @@
           <w:p>
             <w:pPr>
               <w:ind w:firstLine="0"/>
+              <w:jc w:val="left"/>
               <w:cnfStyle w:val="000000000000" w:firstRow="0" w:lastRow="0" w:firstColumn="0" w:lastColumn="0" w:oddVBand="0" w:evenVBand="0" w:oddHBand="0" w:evenHBand="0" w:firstRowFirstColumn="0" w:firstRowLastColumn="0" w:lastRowFirstColumn="0" w:lastRowLastColumn="0"/>
               <w:rPr>
                 <w:rFonts w:ascii="Arial" w:hAnsi="Arial" w:cs="Arial"/>
@@ -9842,125 +9911,291 @@
     </w:tbl>
     <w:p>
       <w:pPr>
-        <w:rPr>
-          <w:rFonts w:ascii="Arial" w:hAnsi="Arial" w:cs="Arial"/>
-        </w:rPr>
-      </w:pPr>
+        <w:pStyle w:val="Heading1"/>
+      </w:pPr>
+      <w:bookmarkStart w:id="23" w:name="_Toc499908335"/>
+      <w:r>
+        <w:t xml:space="preserve">Challenge </w:t>
+      </w:r>
+      <w:r>
+        <w:t>Evaluation</w:t>
+      </w:r>
+      <w:r>
+        <w:t xml:space="preserve"> and </w:t>
+      </w:r>
+      <w:r>
+        <w:t>Future Technologies</w:t>
+      </w:r>
+      <w:bookmarkEnd w:id="23"/>
     </w:p>
     <w:p>
       <w:pPr>
-        <w:rPr>
-          <w:rFonts w:ascii="Arial" w:hAnsi="Arial" w:cs="Arial"/>
-        </w:rPr>
-      </w:pPr>
+        <w:ind w:firstLine="0"/>
+      </w:pPr>
+      <w:r>
+        <w:rPr>
+          <w:b/>
+        </w:rPr>
+        <w:t>Eduard:</w:t>
+      </w:r>
+      <w:r>
+        <w:t xml:space="preserve"> </w:t>
+      </w:r>
+      <w:r>
+        <w:t>‘</w:t>
+      </w:r>
+      <w:r>
+        <w:t>Many challenges arose when trying to form new equations in order to improve server performance</w:t>
+      </w:r>
+      <w:r>
+        <w:t>, like the NewCycle procedure.</w:t>
+      </w:r>
+      <w:r>
+        <w:t>’</w:t>
+      </w:r>
     </w:p>
     <w:p>
       <w:pPr>
-        <w:pStyle w:val="Heading1"/>
-      </w:pPr>
-      <w:bookmarkStart w:id="21" w:name="_Toc499859442"/>
-      <w:r>
-        <w:t>Evaluation</w:t>
-      </w:r>
-      <w:r>
-        <w:t xml:space="preserve"> and </w:t>
-      </w:r>
-      <w:r>
-        <w:t>Future Technologies</w:t>
-      </w:r>
-      <w:bookmarkEnd w:id="21"/>
-    </w:p>
-    <w:p/>
-    <w:p>
-      <w:pPr>
-        <w:pStyle w:val="Heading1"/>
-      </w:pPr>
-      <w:bookmarkStart w:id="22" w:name="_Toc499859443"/>
-      <w:r>
-        <w:t>Conclusion</w:t>
-      </w:r>
-      <w:bookmarkEnd w:id="22"/>
+        <w:ind w:firstLine="0"/>
+      </w:pPr>
+      <w:r>
+        <w:rPr>
+          <w:b/>
+        </w:rPr>
+        <w:t>Saif:</w:t>
+      </w:r>
+      <w:r>
+        <w:t xml:space="preserve"> </w:t>
+      </w:r>
+      <w:r>
+        <w:t>‘</w:t>
+      </w:r>
+      <w:r>
+        <w:t xml:space="preserve">Establishing cloud server connection with Microsoft Azure was not a straightforward process, </w:t>
+      </w:r>
+      <w:r>
+        <w:t xml:space="preserve">introducing new problems along the way, </w:t>
+      </w:r>
+      <w:r>
+        <w:t xml:space="preserve">but </w:t>
+      </w:r>
+      <w:r>
+        <w:t xml:space="preserve">determination lead to </w:t>
+      </w:r>
+      <w:r>
+        <w:t>their</w:t>
+      </w:r>
+      <w:r>
+        <w:t xml:space="preserve"> solution.</w:t>
+      </w:r>
+      <w:r>
+        <w:t>’</w:t>
+      </w:r>
     </w:p>
     <w:p>
       <w:pPr>
-        <w:rPr>
-          <w:rFonts w:ascii="Arial" w:hAnsi="Arial" w:cs="Arial"/>
-        </w:rPr>
-      </w:pPr>
+        <w:ind w:firstLine="0"/>
+      </w:pPr>
+      <w:r>
+        <w:rPr>
+          <w:b/>
+        </w:rPr>
+        <w:t>Oumaru:</w:t>
+      </w:r>
+      <w:r>
+        <w:t xml:space="preserve"> </w:t>
+      </w:r>
+      <w:r>
+        <w:t>‘</w:t>
+      </w:r>
+      <w:r>
+        <w:t xml:space="preserve">Since lacking </w:t>
+      </w:r>
+      <w:r>
+        <w:t>accurate programming skills</w:t>
+      </w:r>
+      <w:r>
+        <w:t xml:space="preserve"> had to put in more efforts by learning from team members during lab session and this has increased my level of interest in programming.</w:t>
+      </w:r>
+      <w:r>
+        <w:t>’</w:t>
+      </w:r>
     </w:p>
     <w:p>
-      <w:pPr>
-        <w:rPr>
-          <w:rFonts w:ascii="Arial" w:hAnsi="Arial" w:cs="Arial"/>
-        </w:rPr>
-      </w:pPr>
+      <w:r>
+        <w:t xml:space="preserve">After researching new and upcoming technology, we found a new emerging library for ASP.NET called </w:t>
+      </w:r>
+      <w:r>
+        <w:t>SignalR</w:t>
+      </w:r>
+      <w:r>
+        <w:t>. It provides support for</w:t>
+      </w:r>
+      <w:r>
+        <w:t xml:space="preserve"> developing real-time web functionalit</w:t>
+      </w:r>
+      <w:r>
+        <w:t>y</w:t>
+      </w:r>
+      <w:r>
+        <w:t xml:space="preserve"> and</w:t>
+      </w:r>
+      <w:r>
+        <w:t xml:space="preserve"> allows bi-directional communication between server and client. </w:t>
+      </w:r>
+      <w:r>
+        <w:t>C</w:t>
+      </w:r>
+      <w:r>
+        <w:t xml:space="preserve">ontent to connected clients </w:t>
+      </w:r>
+      <w:r>
+        <w:t>can be sent and received as soon as its available</w:t>
+      </w:r>
+      <w:r>
+        <w:t>.</w:t>
+      </w:r>
     </w:p>
     <w:p>
       <w:pPr>
         <w:pStyle w:val="Heading1"/>
       </w:pPr>
-      <w:bookmarkStart w:id="23" w:name="_Toc499859444"/>
-      <w:r>
-        <w:t>References</w:t>
-      </w:r>
-      <w:bookmarkEnd w:id="23"/>
-      <w:r>
-        <w:t xml:space="preserve"> </w:t>
-      </w:r>
+      <w:bookmarkStart w:id="24" w:name="_Toc499908336"/>
+      <w:r>
+        <w:t>Conclusion</w:t>
+      </w:r>
+      <w:bookmarkEnd w:id="24"/>
     </w:p>
     <w:p>
       <w:pPr>
-        <w:ind w:left="720" w:hanging="720"/>
-      </w:pPr>
-      <w:r>
-        <w:t>Cleland, D. I., &amp; Ireland, L. (2002). ‘</w:t>
-      </w:r>
-      <w:r>
-        <w:rPr>
-          <w:i/>
-        </w:rPr>
-        <w:t>Project management: Strategic design and implementation</w:t>
-      </w:r>
-      <w:r>
-        <w:rPr>
-          <w:i/>
-        </w:rPr>
-        <w:t>’</w:t>
-      </w:r>
-      <w:r>
-        <w:t xml:space="preserve"> (4th ed., Vol 1). New York: McGraw-Hill.</w:t>
+        <w:rPr>
+          <w:rFonts w:ascii="Arial" w:hAnsi="Arial" w:cs="Arial"/>
+        </w:rPr>
+      </w:pPr>
+      <w:r>
+        <w:rPr>
+          <w:rFonts w:ascii="Arial" w:hAnsi="Arial" w:cs="Arial"/>
+        </w:rPr>
+        <w:t xml:space="preserve">This project has been an amazing learning experience for each group member. </w:t>
+      </w:r>
+      <w:r>
+        <w:rPr>
+          <w:rFonts w:ascii="Arial" w:hAnsi="Arial" w:cs="Arial"/>
+        </w:rPr>
+        <w:t>Most of the tasks were carried out professionally as a team.</w:t>
+      </w:r>
+      <w:r>
+        <w:rPr>
+          <w:rFonts w:ascii="Arial" w:hAnsi="Arial" w:cs="Arial"/>
+        </w:rPr>
+        <w:t xml:space="preserve"> </w:t>
       </w:r>
     </w:p>
     <w:p>
       <w:pPr>
-        <w:ind w:left="720" w:hanging="720"/>
-      </w:pPr>
-      <w:r>
-        <w:t>To credit References from code and website</w:t>
+        <w:rPr>
+          <w:rFonts w:ascii="Arial" w:hAnsi="Arial" w:cs="Arial"/>
+        </w:rPr>
+      </w:pPr>
+      <w:r>
+        <w:rPr>
+          <w:rFonts w:ascii="Arial" w:hAnsi="Arial" w:cs="Arial"/>
+        </w:rPr>
+        <w:t>Communication was excellent and constant between group members, and everyone contributed to the project</w:t>
+      </w:r>
+      <w:r>
+        <w:rPr>
+          <w:rFonts w:ascii="Arial" w:hAnsi="Arial" w:cs="Arial"/>
+        </w:rPr>
+        <w:t xml:space="preserve"> according to their skills.</w:t>
+      </w:r>
+      <w:r>
+        <w:rPr>
+          <w:rFonts w:ascii="Arial" w:hAnsi="Arial" w:cs="Arial"/>
+        </w:rPr>
+        <w:t xml:space="preserve"> </w:t>
       </w:r>
     </w:p>
     <w:p>
       <w:pPr>
-        <w:ind w:left="720" w:hanging="720"/>
-      </w:pPr>
-      <w:r>
-        <w:t>To credi stackoverflow</w:t>
+        <w:rPr>
+          <w:rFonts w:ascii="Arial" w:hAnsi="Arial" w:cs="Arial"/>
+        </w:rPr>
+      </w:pPr>
+      <w:r>
+        <w:rPr>
+          <w:rFonts w:ascii="Arial" w:hAnsi="Arial" w:cs="Arial"/>
+        </w:rPr>
+        <w:t xml:space="preserve">This journey </w:t>
+      </w:r>
+      <w:r>
+        <w:rPr>
+          <w:rFonts w:ascii="Arial" w:hAnsi="Arial" w:cs="Arial"/>
+        </w:rPr>
+        <w:t>taught</w:t>
+      </w:r>
+      <w:r>
+        <w:rPr>
+          <w:rFonts w:ascii="Arial" w:hAnsi="Arial" w:cs="Arial"/>
+        </w:rPr>
+        <w:t xml:space="preserve"> us how to use </w:t>
+      </w:r>
+      <w:r>
+        <w:rPr>
+          <w:rFonts w:ascii="Arial" w:hAnsi="Arial" w:cs="Arial"/>
+        </w:rPr>
+        <w:t>collaborative</w:t>
+      </w:r>
+      <w:r>
+        <w:rPr>
+          <w:rFonts w:ascii="Arial" w:hAnsi="Arial" w:cs="Arial"/>
+        </w:rPr>
+        <w:t xml:space="preserve"> effort to achieve success.</w:t>
       </w:r>
     </w:p>
     <w:p>
       <w:pPr>
-        <w:ind w:firstLine="0"/>
-      </w:pPr>
-      <w:r>
-        <w:t>To ref coursework</w:t>
+        <w:pStyle w:val="Heading1"/>
+      </w:pPr>
+      <w:bookmarkStart w:id="25" w:name="_Toc499908337"/>
+      <w:r>
+        <w:t>References</w:t>
+      </w:r>
+      <w:bookmarkEnd w:id="25"/>
+      <w:r>
+        <w:t xml:space="preserve"> </w:t>
       </w:r>
     </w:p>
     <w:p>
       <w:pPr>
-        <w:ind w:firstLine="0"/>
-      </w:pPr>
-      <w:r>
-        <w:t>To unprivate github</w:t>
+        <w:ind w:left="720" w:hanging="720"/>
+      </w:pPr>
+      <w:r>
+        <w:t>Cleland, D. I., Ireland, L. (</w:t>
+      </w:r>
+      <w:r>
+        <w:rPr>
+          <w:rFonts w:ascii="Arial" w:hAnsi="Arial" w:cs="Arial"/>
+        </w:rPr>
+        <w:t>2006</w:t>
+      </w:r>
+      <w:r>
+        <w:t>). ‘</w:t>
+      </w:r>
+      <w:r>
+        <w:rPr>
+          <w:i/>
+        </w:rPr>
+        <w:t>Project management: Strategic design and implementation</w:t>
+      </w:r>
+      <w:r>
+        <w:rPr>
+          <w:i/>
+        </w:rPr>
+        <w:t>’</w:t>
+      </w:r>
+      <w:r>
+        <w:t>. New York: McGraw-Hill.</w:t>
       </w:r>
     </w:p>
     <w:sectPr>
@@ -12788,7 +13023,7 @@
     <w:charset w:val="CC"/>
     <w:family w:val="roman"/>
     <w:pitch w:val="variable"/>
-    <w:sig w:usb0="E0002EFF" w:usb1="C000785B" w:usb2="00000009" w:usb3="00000000" w:csb0="000001FF" w:csb1="00000000"/>
+    <w:sig w:usb0="E0002AFF" w:usb1="C0007843" w:usb2="00000009" w:usb3="00000000" w:csb0="000001FF" w:csb1="00000000"/>
   </w:font>
   <w:font w:name="Courier New">
     <w:panose1 w:val="02070309020205020404"/>
@@ -12809,7 +13044,7 @@
     <w:charset w:val="CC"/>
     <w:family w:val="swiss"/>
     <w:pitch w:val="variable"/>
-    <w:sig w:usb0="E0002EFF" w:usb1="C0007843" w:usb2="00000009" w:usb3="00000000" w:csb0="000001FF" w:csb1="00000000"/>
+    <w:sig w:usb0="E0002AFF" w:usb1="C0007843" w:usb2="00000009" w:usb3="00000000" w:csb0="000001FF" w:csb1="00000000"/>
   </w:font>
   <w:font w:name="Consolas">
     <w:panose1 w:val="020B0609020204030204"/>
@@ -12830,14 +13065,14 @@
     <w:charset w:val="CC"/>
     <w:family w:val="swiss"/>
     <w:pitch w:val="variable"/>
-    <w:sig w:usb0="E0002AFF" w:usb1="C000247B" w:usb2="00000009" w:usb3="00000000" w:csb0="000001FF" w:csb1="00000000"/>
+    <w:sig w:usb0="E0002AFF" w:usb1="4000ACFF" w:usb2="00000001" w:usb3="00000000" w:csb0="000001FF" w:csb1="00000000"/>
   </w:font>
   <w:font w:name="Calibri Light">
     <w:panose1 w:val="020F0302020204030204"/>
     <w:charset w:val="CC"/>
     <w:family w:val="swiss"/>
     <w:pitch w:val="variable"/>
-    <w:sig w:usb0="E0002AFF" w:usb1="C000247B" w:usb2="00000009" w:usb3="00000000" w:csb0="000001FF" w:csb1="00000000"/>
+    <w:sig w:usb0="A0002AEF" w:usb1="4000207B" w:usb2="00000000" w:usb3="00000000" w:csb0="000001FF" w:csb1="00000000"/>
   </w:font>
 </w:fonts>
 </file>
@@ -13592,7 +13827,7 @@
 </file>
 
 <file path=customXml/itemProps1.xml><?xml version="1.0" encoding="utf-8"?>
-<ds:datastoreItem xmlns:ds="http://schemas.openxmlformats.org/officeDocument/2006/customXml" ds:itemID="{866EF2B0-018F-4F57-970E-E3D708B25193}">
+<ds:datastoreItem xmlns:ds="http://schemas.openxmlformats.org/officeDocument/2006/customXml" ds:itemID="{9C7C6731-CC27-4DD7-9CBC-7F8D477EA839}">
   <ds:schemaRefs>
     <ds:schemaRef ds:uri="http://schemas.openxmlformats.org/officeDocument/2006/bibliography"/>
   </ds:schemaRefs>

</xml_diff>